<commit_message>
select two cards at a time
</commit_message>
<xml_diff>
--- a/project planning.docx
+++ b/project planning.docx
@@ -1107,7 +1107,72 @@
           <w:szCs w:val="27"/>
           <w:shd w:val="clear" w:color="auto" w:fill="FFFFFF"/>
         </w:rPr>
-        <w:t>2, display the cards.</w:t>
+        <w:t xml:space="preserve">2, display </w:t>
+      </w:r>
+      <w:r>
+        <w:rPr>
+          <w:rFonts w:ascii="Arial" w:hAnsi="Arial" w:cs="Arial"/>
+          <w:sz w:val="27"/>
+          <w:szCs w:val="27"/>
+          <w:shd w:val="clear" w:color="auto" w:fill="FFFFFF"/>
+        </w:rPr>
+        <w:t xml:space="preserve">12 </w:t>
+      </w:r>
+      <w:r>
+        <w:rPr>
+          <w:rFonts w:ascii="Arial" w:hAnsi="Arial" w:cs="Arial"/>
+          <w:sz w:val="27"/>
+          <w:szCs w:val="27"/>
+          <w:shd w:val="clear" w:color="auto" w:fill="FFFFFF"/>
+        </w:rPr>
+        <w:t>cards</w:t>
+      </w:r>
+      <w:r>
+        <w:rPr>
+          <w:rFonts w:ascii="Arial" w:hAnsi="Arial" w:cs="Arial"/>
+          <w:sz w:val="27"/>
+          <w:szCs w:val="27"/>
+          <w:shd w:val="clear" w:color="auto" w:fill="FFFFFF"/>
+        </w:rPr>
+        <w:t>, and make duplicates to 24 cards total.</w:t>
+      </w:r>
+    </w:p>
+    <w:p>
+      <w:pPr>
+        <w:rPr>
+          <w:rFonts w:ascii="Arial" w:hAnsi="Arial" w:cs="Arial"/>
+          <w:sz w:val="27"/>
+          <w:szCs w:val="27"/>
+          <w:shd w:val="clear" w:color="auto" w:fill="FFFFFF"/>
+        </w:rPr>
+      </w:pPr>
+      <w:r>
+        <w:rPr>
+          <w:rFonts w:ascii="Arial" w:hAnsi="Arial" w:cs="Arial"/>
+          <w:sz w:val="27"/>
+          <w:szCs w:val="27"/>
+          <w:shd w:val="clear" w:color="auto" w:fill="FFFFFF"/>
+        </w:rPr>
+        <w:t>3, shuffle the cards</w:t>
+      </w:r>
+    </w:p>
+    <w:p>
+      <w:pPr>
+        <w:rPr>
+          <w:rFonts w:ascii="Arial" w:hAnsi="Arial" w:cs="Arial"/>
+          <w:sz w:val="27"/>
+          <w:szCs w:val="27"/>
+          <w:shd w:val="clear" w:color="auto" w:fill="FFFFFF"/>
+        </w:rPr>
+      </w:pPr>
+      <w:r>
+        <w:rPr>
+          <w:rFonts w:ascii="Arial" w:hAnsi="Arial" w:cs="Arial"/>
+          <w:sz w:val="27"/>
+          <w:szCs w:val="27"/>
+          <w:shd w:val="clear" w:color="auto" w:fill="FFFFFF"/>
+        </w:rPr>
+        <w:t xml:space="preserve">4, </w:t>
       </w:r>
     </w:p>
     <w:p>

</xml_diff>